<commit_message>
Update bibliography style to alignment left
</commit_message>
<xml_diff>
--- a/resources/template.docx
+++ b/resources/template.docx
@@ -1,6 +1,6 @@
 
 <file path=word/document.xml><?xml version="1.0" encoding="utf-8"?>
-<w:document xmlns:o="urn:schemas-microsoft-com:office:office" xmlns:r="http://schemas.openxmlformats.org/officeDocument/2006/relationships" xmlns:v="urn:schemas-microsoft-com:vml" xmlns:w="http://schemas.openxmlformats.org/wordprocessingml/2006/main" xmlns:w10="urn:schemas-microsoft-com:office:word" xmlns:wp="http://schemas.openxmlformats.org/drawingml/2006/wordprocessingDrawing" xmlns:wps="http://schemas.microsoft.com/office/word/2010/wordprocessingShape" xmlns:wpg="http://schemas.microsoft.com/office/word/2010/wordprocessingGroup" xmlns:mc="http://schemas.openxmlformats.org/markup-compatibility/2006" xmlns:wp14="http://schemas.microsoft.com/office/word/2010/wordprocessingDrawing" xmlns:w14="http://schemas.microsoft.com/office/word/2010/wordml" mc:Ignorable="w14 wp14">
+<w:document xmlns:o="urn:schemas-microsoft-com:office:office" xmlns:r="http://schemas.openxmlformats.org/officeDocument/2006/relationships" xmlns:v="urn:schemas-microsoft-com:vml" xmlns:w="http://schemas.openxmlformats.org/wordprocessingml/2006/main" xmlns:w10="urn:schemas-microsoft-com:office:word" xmlns:wp="http://schemas.openxmlformats.org/drawingml/2006/wordprocessingDrawing" xmlns:wps="http://schemas.microsoft.com/office/word/2010/wordprocessingShape" xmlns:wpg="http://schemas.microsoft.com/office/word/2010/wordprocessingGroup" xmlns:mc="http://schemas.openxmlformats.org/markup-compatibility/2006" xmlns:wp14="http://schemas.microsoft.com/office/word/2010/wordprocessingDrawing" xmlns:w14="http://schemas.microsoft.com/office/word/2010/wordml" xmlns:w15="http://schemas.microsoft.com/office/word/2012/wordml" mc:Ignorable="w14 wp14 w15">
   <w:body>
     <w:p>
       <w:pPr>
@@ -547,18 +547,130 @@
     </w:p>
     <w:p>
       <w:pPr>
-        <w:pStyle w:val="Firstparagraph"/>
-        <w:bidi w:val="0"/>
+        <w:pStyle w:val="Bibliography"/>
+        <w:rPr/>
+      </w:pPr>
+      <w:r>
+        <w:rPr>
+          <w:sz w:val="24"/>
+          <w:szCs w:val="24"/>
+        </w:rPr>
+        <w:t>Vellutini BC, Martín-Durán JM, and Hejnol A (2017). </w:t>
+      </w:r>
+      <w:r>
+        <w:rPr>
+          <w:b/>
+          <w:sz w:val="24"/>
+          <w:szCs w:val="24"/>
+        </w:rPr>
+        <w:t>Cleavage modification did not alter blastomere fates during bryozoan evolution</w:t>
+      </w:r>
+      <w:r>
+        <w:rPr>
+          <w:sz w:val="24"/>
+          <w:szCs w:val="24"/>
+        </w:rPr>
+        <w:t xml:space="preserve">. </w:t>
+      </w:r>
+      <w:r>
+        <w:rPr>
+          <w:rStyle w:val="InternetLink"/>
+          <w:sz w:val="24"/>
+          <w:szCs w:val="24"/>
+        </w:rPr>
+        <w:t>https://doi.org/10.1186/s12915-017-0371-9</w:t>
+      </w:r>
+    </w:p>
+    <w:p>
+      <w:pPr>
+        <w:pStyle w:val="Bibliography"/>
         <w:spacing w:before="180" w:after="180"/>
         <w:rPr/>
       </w:pPr>
       <w:r>
-        <w:rPr/>
-        <w:t>List of references.</w:t>
-      </w:r>
+        <w:rPr>
+          <w:b w:val="false"/>
+          <w:i w:val="false"/>
+          <w:caps w:val="false"/>
+          <w:smallCaps w:val="false"/>
+          <w:color w:val="37393C"/>
+          <w:spacing w:val="0"/>
+          <w:sz w:val="24"/>
+          <w:szCs w:val="24"/>
+        </w:rPr>
+        <w:t>Vellutini BC and Hejnol A (2016). </w:t>
+      </w:r>
+      <w:r>
+        <w:rPr>
+          <w:b/>
+          <w:i w:val="false"/>
+          <w:caps w:val="false"/>
+          <w:smallCaps w:val="false"/>
+          <w:color w:val="37393C"/>
+          <w:spacing w:val="0"/>
+          <w:sz w:val="24"/>
+          <w:szCs w:val="24"/>
+        </w:rPr>
+        <w:t>Expression of segment polarity genes in brachiopods supports a non-segmental ancestral role of </w:t>
+      </w:r>
+      <w:r>
+        <w:rPr>
+          <w:b/>
+          <w:i/>
+          <w:caps w:val="false"/>
+          <w:smallCaps w:val="false"/>
+          <w:color w:val="37393C"/>
+          <w:spacing w:val="0"/>
+          <w:sz w:val="24"/>
+          <w:szCs w:val="24"/>
+        </w:rPr>
+        <w:t>engrailed</w:t>
+      </w:r>
+      <w:r>
+        <w:rPr>
+          <w:b/>
+          <w:i w:val="false"/>
+          <w:caps w:val="false"/>
+          <w:smallCaps w:val="false"/>
+          <w:color w:val="37393C"/>
+          <w:spacing w:val="0"/>
+          <w:sz w:val="24"/>
+          <w:szCs w:val="24"/>
+        </w:rPr>
+        <w:t> for bilaterians</w:t>
+      </w:r>
+      <w:r>
+        <w:rPr>
+          <w:b w:val="false"/>
+          <w:i w:val="false"/>
+          <w:caps w:val="false"/>
+          <w:smallCaps w:val="false"/>
+          <w:color w:val="37393C"/>
+          <w:spacing w:val="0"/>
+          <w:sz w:val="24"/>
+          <w:szCs w:val="24"/>
+        </w:rPr>
+        <w:t xml:space="preserve">. </w:t>
+      </w:r>
+      <w:hyperlink r:id="rId4">
+        <w:r>
+          <w:rPr>
+            <w:rStyle w:val="InternetLink"/>
+            <w:b w:val="false"/>
+            <w:i w:val="false"/>
+            <w:caps w:val="false"/>
+            <w:smallCaps w:val="false"/>
+            <w:color w:val="37393C"/>
+            <w:spacing w:val="0"/>
+            <w:sz w:val="24"/>
+            <w:szCs w:val="24"/>
+          </w:rPr>
+          <w:t>https://doi.org/10.1038/srep32387</w:t>
+        </w:r>
+      </w:hyperlink>
     </w:p>
     <w:sectPr>
-      <w:footerReference w:type="default" r:id="rId4"/>
+      <w:footerReference w:type="default" r:id="rId5"/>
       <w:footnotePr>
         <w:numFmt w:val="decimal"/>
       </w:footnotePr>
@@ -576,7 +688,7 @@
 </file>
 
 <file path=word/footer1.xml><?xml version="1.0" encoding="utf-8"?>
-<w:ftr xmlns:o="urn:schemas-microsoft-com:office:office" xmlns:r="http://schemas.openxmlformats.org/officeDocument/2006/relationships" xmlns:v="urn:schemas-microsoft-com:vml" xmlns:w="http://schemas.openxmlformats.org/wordprocessingml/2006/main" xmlns:w10="urn:schemas-microsoft-com:office:word" xmlns:wp="http://schemas.openxmlformats.org/drawingml/2006/wordprocessingDrawing" xmlns:wps="http://schemas.microsoft.com/office/word/2010/wordprocessingShape" xmlns:wpg="http://schemas.microsoft.com/office/word/2010/wordprocessingGroup" xmlns:mc="http://schemas.openxmlformats.org/markup-compatibility/2006" xmlns:wp14="http://schemas.microsoft.com/office/word/2010/wordprocessingDrawing" xmlns:w14="http://schemas.microsoft.com/office/word/2010/wordml" mc:Ignorable="w14 wp14">
+<w:ftr xmlns:o="urn:schemas-microsoft-com:office:office" xmlns:r="http://schemas.openxmlformats.org/officeDocument/2006/relationships" xmlns:v="urn:schemas-microsoft-com:vml" xmlns:w="http://schemas.openxmlformats.org/wordprocessingml/2006/main" xmlns:w10="urn:schemas-microsoft-com:office:word" xmlns:wp="http://schemas.openxmlformats.org/drawingml/2006/wordprocessingDrawing" xmlns:wps="http://schemas.microsoft.com/office/word/2010/wordprocessingShape" xmlns:wpg="http://schemas.microsoft.com/office/word/2010/wordprocessingGroup" xmlns:mc="http://schemas.openxmlformats.org/markup-compatibility/2006" xmlns:wp14="http://schemas.microsoft.com/office/word/2010/wordprocessingDrawing" xmlns:w14="http://schemas.microsoft.com/office/word/2010/wordml" xmlns:w15="http://schemas.microsoft.com/office/word/2012/wordml" mc:Ignorable="w14 wp14 w15">
   <w:p>
     <w:pPr>
       <w:pStyle w:val="Footer"/>
@@ -590,7 +702,7 @@
     </w:r>
     <w:r>
       <w:rPr/>
-      <w:instrText> PAGE </w:instrText>
+      <w:instrText xml:space="preserve"> PAGE </w:instrText>
     </w:r>
     <w:r>
       <w:rPr/>
@@ -609,7 +721,7 @@
 </file>
 
 <file path=word/footnotes.xml><?xml version="1.0" encoding="utf-8"?>
-<w:footnotes xmlns:o="urn:schemas-microsoft-com:office:office" xmlns:r="http://schemas.openxmlformats.org/officeDocument/2006/relationships" xmlns:v="urn:schemas-microsoft-com:vml" xmlns:w="http://schemas.openxmlformats.org/wordprocessingml/2006/main" xmlns:w10="urn:schemas-microsoft-com:office:word" xmlns:wp="http://schemas.openxmlformats.org/drawingml/2006/wordprocessingDrawing" xmlns:wps="http://schemas.microsoft.com/office/word/2010/wordprocessingShape" xmlns:wpg="http://schemas.microsoft.com/office/word/2010/wordprocessingGroup" xmlns:mc="http://schemas.openxmlformats.org/markup-compatibility/2006" xmlns:wp14="http://schemas.microsoft.com/office/word/2010/wordprocessingDrawing" xmlns:w14="http://schemas.microsoft.com/office/word/2010/wordml" mc:Ignorable="w14 wp14">
+<w:footnotes xmlns:o="urn:schemas-microsoft-com:office:office" xmlns:r="http://schemas.openxmlformats.org/officeDocument/2006/relationships" xmlns:v="urn:schemas-microsoft-com:vml" xmlns:w="http://schemas.openxmlformats.org/wordprocessingml/2006/main" xmlns:w10="urn:schemas-microsoft-com:office:word" xmlns:wp="http://schemas.openxmlformats.org/drawingml/2006/wordprocessingDrawing" xmlns:wps="http://schemas.microsoft.com/office/word/2010/wordprocessingShape" xmlns:wpg="http://schemas.microsoft.com/office/word/2010/wordprocessingGroup" xmlns:mc="http://schemas.openxmlformats.org/markup-compatibility/2006" xmlns:wp14="http://schemas.microsoft.com/office/word/2010/wordprocessingDrawing" xmlns:w14="http://schemas.microsoft.com/office/word/2010/wordml" xmlns:w15="http://schemas.microsoft.com/office/word/2012/wordml" mc:Ignorable="w14 wp14 w15">
   <w:footnote w:id="0" w:type="separator">
     <w:p>
       <w:pPr>
@@ -817,7 +929,6 @@
   <w:style w:type="character" w:styleId="BodyTextChar" w:customStyle="1">
     <w:name w:val="Body Text Char"/>
     <w:basedOn w:val="DefaultParagraphFont"/>
-    <w:link w:val="BodyText"/>
     <w:qFormat/>
     <w:rPr/>
   </w:style>
@@ -967,7 +1078,7 @@
     </w:rPr>
   </w:style>
   <w:style w:type="character" w:styleId="LineNumbering">
-    <w:name w:val="Line Numbering"/>
+    <w:name w:val="Line Number"/>
     <w:rPr/>
   </w:style>
   <w:style w:type="character" w:styleId="NumberingSymbols">
@@ -983,16 +1094,12 @@
   <w:style w:type="character" w:styleId="FootnoteCharacters">
     <w:name w:val="Footnote Characters"/>
     <w:qFormat/>
-    <w:rPr/>
+    <w:rPr>
+      <w:vertAlign w:val="superscript"/>
+    </w:rPr>
   </w:style>
   <w:style w:type="character" w:styleId="FootnoteAnchor">
-    <w:name w:val="Footnote Anchor"/>
-    <w:rPr>
-      <w:vertAlign w:val="superscript"/>
-    </w:rPr>
-  </w:style>
-  <w:style w:type="character" w:styleId="EndnoteAnchor">
-    <w:name w:val="Endnote Anchor"/>
+    <w:name w:val="Footnote Reference"/>
     <w:rPr>
       <w:vertAlign w:val="superscript"/>
     </w:rPr>
@@ -1001,6 +1108,12 @@
     <w:name w:val="Endnote Characters"/>
     <w:qFormat/>
     <w:rPr/>
+  </w:style>
+  <w:style w:type="character" w:styleId="EndnoteAnchor">
+    <w:name w:val="Endnote Reference"/>
+    <w:rPr>
+      <w:vertAlign w:val="superscript"/>
+    </w:rPr>
   </w:style>
   <w:style w:type="paragraph" w:styleId="Heading">
     <w:name w:val="Heading"/>
@@ -1172,7 +1285,9 @@
     <w:name w:val="Bibliography"/>
     <w:basedOn w:val="Normal"/>
     <w:qFormat/>
-    <w:pPr/>
+    <w:pPr>
+      <w:jc w:val="left"/>
+    </w:pPr>
     <w:rPr/>
   </w:style>
   <w:style w:type="paragraph" w:styleId="BlockQuote">
@@ -1251,6 +1366,13 @@
       <w:i w:val="false"/>
     </w:rPr>
   </w:style>
+  <w:style w:type="paragraph" w:styleId="Figure">
+    <w:name w:val="Figure"/>
+    <w:basedOn w:val="Caption"/>
+    <w:qFormat/>
+    <w:pPr/>
+    <w:rPr/>
+  </w:style>
   <w:style w:type="paragraph" w:styleId="SourceCode" w:customStyle="1">
     <w:name w:val="Source Code"/>
     <w:basedOn w:val="Normal"/>
@@ -1299,13 +1421,6 @@
       <w:bidi w:val="0"/>
       <w:jc w:val="both"/>
     </w:pPr>
-    <w:rPr/>
-  </w:style>
-  <w:style w:type="paragraph" w:styleId="Figure">
-    <w:name w:val="Figure"/>
-    <w:basedOn w:val="Caption"/>
-    <w:qFormat/>
-    <w:pPr/>
     <w:rPr/>
   </w:style>
   <w:style w:type="table" w:default="1" w:styleId="TableNormal">

</xml_diff>